<commit_message>
Version 0.9.2 (12/08/2016) ============================ - Updated installation manual - Now you can use every pdf reader for read the usermanual (not only acrobat reader) - several stability issues solved
</commit_message>
<xml_diff>
--- a/client-side/C#/Doc/GlobeSpotter for ArcGIS Pro Installation Manual.docx
+++ b/client-side/C#/Doc/GlobeSpotter for ArcGIS Pro Installation Manual.docx
@@ -124,11 +124,14 @@
         <w:t xml:space="preserve"> EN</w:t>
       </w:r>
       <w:r>
-        <w:t>1008</w:t>
+        <w:t>11</w:t>
       </w:r>
       <w:bookmarkStart w:id="0" w:name="_GoBack"/>
       <w:bookmarkEnd w:id="0"/>
       <w:r>
+        <w:t>08</w:t>
+      </w:r>
+      <w:r>
         <w:t>1</w:t>
       </w:r>
       <w:r>
@@ -156,7 +159,7 @@
         <w:rPr>
           <w:noProof/>
         </w:rPr>
-        <w:t>10 August 2016</w:t>
+        <w:t>11 August 2016</w:t>
       </w:r>
       <w:r>
         <w:rPr>
@@ -328,7 +331,7 @@
           <w:color w:val="000000"/>
           <w:kern w:val="28"/>
         </w:rPr>
-        <w:t xml:space="preserve"> for ArcGIS Desktop</w:t>
+        <w:t xml:space="preserve"> for ArcGIS Pro</w:t>
       </w:r>
       <w:r>
         <w:rPr>
@@ -1403,7 +1406,16 @@
                                 <w:sz w:val="18"/>
                                 <w:szCs w:val="18"/>
                               </w:rPr>
-                              <w:t xml:space="preserve"> if </w:t>
+                              <w:t xml:space="preserve"> if</w:t>
+                            </w:r>
+                            <w:r>
+                              <w:rPr>
+                                <w:i/>
+                                <w:color w:val="000000" w:themeColor="text1"/>
+                                <w:sz w:val="18"/>
+                                <w:szCs w:val="18"/>
+                              </w:rPr>
+                              <w:t xml:space="preserve"> </w:t>
                             </w:r>
                             <w:proofErr w:type="spellStart"/>
                             <w:r>
@@ -1423,7 +1435,16 @@
                                 <w:sz w:val="18"/>
                                 <w:szCs w:val="18"/>
                               </w:rPr>
-                              <w:t xml:space="preserve"> for ArcGIS Desktop is ‘Authenticated’ or ‘Untrusted’.</w:t>
+                              <w:t xml:space="preserve"> for ArcGIS Pro</w:t>
+                            </w:r>
+                            <w:r>
+                              <w:rPr>
+                                <w:i/>
+                                <w:color w:val="000000" w:themeColor="text1"/>
+                                <w:sz w:val="18"/>
+                                <w:szCs w:val="18"/>
+                              </w:rPr>
+                              <w:t xml:space="preserve"> is ‘Authenticated’ or ‘Untrusted’.</w:t>
                             </w:r>
                           </w:p>
                         </w:txbxContent>
@@ -1439,12 +1460,16 @@
           </mc:Choice>
           <mc:Fallback>
             <w:pict>
+              <v:shapetype id="_x0000_t202" coordsize="21600,21600" o:spt="202" path="m,l,21600r21600,l21600,xe">
+                <v:stroke joinstyle="miter"/>
+                <v:path gradientshapeok="t" o:connecttype="rect"/>
+              </v:shapetype>
               <v:shape id="Text Box 18" o:spid="_x0000_s1028" type="#_x0000_t202" style="width:408.75pt;height:38.7pt;visibility:visible;mso-wrap-style:square;mso-left-percent:-10001;mso-top-percent:-10001;mso-position-horizontal:absolute;mso-position-horizontal-relative:char;mso-position-vertical:absolute;mso-position-vertical-relative:line;mso-left-percent:-10001;mso-top-percent:-10001;v-text-anchor:top" o:gfxdata="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" stroked="f">
                 <v:textbox inset="0,2mm,0,0">
                   <w:txbxContent>
                     <w:p>
                       <w:pPr>
-                        <w:pStyle w:val="Caption"/>
+                        <w:pStyle w:val="Bijschrift"/>
                         <w:rPr>
                           <w:i/>
                           <w:color w:val="000000" w:themeColor="text1"/>
@@ -1468,9 +1493,8 @@
                           <w:sz w:val="18"/>
                           <w:szCs w:val="18"/>
                         </w:rPr>
-                        <w:t xml:space="preserve"> tab, </w:t>
+                        <w:t xml:space="preserve"> tab, check</w:t>
                       </w:r>
-                      <w:proofErr w:type="gramStart"/>
                       <w:r>
                         <w:rPr>
                           <w:i/>
@@ -1478,9 +1502,8 @@
                           <w:sz w:val="18"/>
                           <w:szCs w:val="18"/>
                         </w:rPr>
-                        <w:t>check</w:t>
+                        <w:t xml:space="preserve"> if</w:t>
                       </w:r>
-                      <w:proofErr w:type="gramEnd"/>
                       <w:r>
                         <w:rPr>
                           <w:i/>
@@ -1488,7 +1511,36 @@
                           <w:sz w:val="18"/>
                           <w:szCs w:val="18"/>
                         </w:rPr>
-                        <w:t xml:space="preserve"> if GlobeSpotter for ArcGIS Desktop is ‘Authenticated’ or ‘Untrusted’.</w:t>
+                        <w:t xml:space="preserve"> </w:t>
+                      </w:r>
+                      <w:proofErr w:type="spellStart"/>
+                      <w:r>
+                        <w:rPr>
+                          <w:i/>
+                          <w:color w:val="000000" w:themeColor="text1"/>
+                          <w:sz w:val="18"/>
+                          <w:szCs w:val="18"/>
+                        </w:rPr>
+                        <w:t>GlobeSpotter</w:t>
+                      </w:r>
+                      <w:proofErr w:type="spellEnd"/>
+                      <w:r>
+                        <w:rPr>
+                          <w:i/>
+                          <w:color w:val="000000" w:themeColor="text1"/>
+                          <w:sz w:val="18"/>
+                          <w:szCs w:val="18"/>
+                        </w:rPr>
+                        <w:t xml:space="preserve"> for ArcGIS Pro</w:t>
+                      </w:r>
+                      <w:r>
+                        <w:rPr>
+                          <w:i/>
+                          <w:color w:val="000000" w:themeColor="text1"/>
+                          <w:sz w:val="18"/>
+                          <w:szCs w:val="18"/>
+                        </w:rPr>
+                        <w:t xml:space="preserve"> is ‘Authenticated’ or ‘Untrusted’.</w:t>
                       </w:r>
                     </w:p>
                   </w:txbxContent>
@@ -2349,7 +2401,13 @@
         <w:rPr>
           <w:rFonts w:cs="Arial"/>
         </w:rPr>
-        <w:t>Start ArcMap.</w:t>
+        <w:t>Start ArcGIS Pro</w:t>
+      </w:r>
+      <w:r>
+        <w:rPr>
+          <w:rFonts w:cs="Arial"/>
+        </w:rPr>
+        <w:t>.</w:t>
       </w:r>
     </w:p>
     <w:p>
@@ -2635,7 +2693,16 @@
                                 <w:sz w:val="18"/>
                                 <w:szCs w:val="18"/>
                               </w:rPr>
-                              <w:t xml:space="preserve">Add-In Manager, Add-Ins tab, check that </w:t>
+                              <w:t>Add-In Manager, Add-Ins tab, check that</w:t>
+                            </w:r>
+                            <w:r>
+                              <w:rPr>
+                                <w:i/>
+                                <w:color w:val="000000" w:themeColor="text1"/>
+                                <w:sz w:val="18"/>
+                                <w:szCs w:val="18"/>
+                              </w:rPr>
+                              <w:t xml:space="preserve"> </w:t>
                             </w:r>
                             <w:proofErr w:type="spellStart"/>
                             <w:r>
@@ -2655,7 +2722,16 @@
                                 <w:sz w:val="18"/>
                                 <w:szCs w:val="18"/>
                               </w:rPr>
-                              <w:t xml:space="preserve"> for ArcGIS Desktop is now ‘Authenticated’.</w:t>
+                              <w:t xml:space="preserve"> for ArcGIS Pro</w:t>
+                            </w:r>
+                            <w:r>
+                              <w:rPr>
+                                <w:i/>
+                                <w:color w:val="000000" w:themeColor="text1"/>
+                                <w:sz w:val="18"/>
+                                <w:szCs w:val="18"/>
+                              </w:rPr>
+                              <w:t xml:space="preserve"> is now ‘Authenticated’.</w:t>
                             </w:r>
                           </w:p>
                         </w:txbxContent>
@@ -2676,7 +2752,7 @@
                   <w:txbxContent>
                     <w:p>
                       <w:pPr>
-                        <w:pStyle w:val="Caption"/>
+                        <w:pStyle w:val="Bijschrift"/>
                         <w:rPr>
                           <w:i/>
                           <w:color w:val="000000" w:themeColor="text1"/>
@@ -2691,7 +2767,45 @@
                           <w:sz w:val="18"/>
                           <w:szCs w:val="18"/>
                         </w:rPr>
-                        <w:t>Add-In Manager, Add-Ins tab, check that GlobeSpotter for ArcGIS Desktop is now ‘Authenticated’.</w:t>
+                        <w:t>Add-In Manager, Add-Ins tab, check that</w:t>
+                      </w:r>
+                      <w:r>
+                        <w:rPr>
+                          <w:i/>
+                          <w:color w:val="000000" w:themeColor="text1"/>
+                          <w:sz w:val="18"/>
+                          <w:szCs w:val="18"/>
+                        </w:rPr>
+                        <w:t xml:space="preserve"> </w:t>
+                      </w:r>
+                      <w:proofErr w:type="spellStart"/>
+                      <w:r>
+                        <w:rPr>
+                          <w:i/>
+                          <w:color w:val="000000" w:themeColor="text1"/>
+                          <w:sz w:val="18"/>
+                          <w:szCs w:val="18"/>
+                        </w:rPr>
+                        <w:t>GlobeSpotter</w:t>
+                      </w:r>
+                      <w:proofErr w:type="spellEnd"/>
+                      <w:r>
+                        <w:rPr>
+                          <w:i/>
+                          <w:color w:val="000000" w:themeColor="text1"/>
+                          <w:sz w:val="18"/>
+                          <w:szCs w:val="18"/>
+                        </w:rPr>
+                        <w:t xml:space="preserve"> for ArcGIS Pro</w:t>
+                      </w:r>
+                      <w:r>
+                        <w:rPr>
+                          <w:i/>
+                          <w:color w:val="000000" w:themeColor="text1"/>
+                          <w:sz w:val="18"/>
+                          <w:szCs w:val="18"/>
+                        </w:rPr>
+                        <w:t xml:space="preserve"> is now ‘Authenticated’.</w:t>
                       </w:r>
                     </w:p>
                   </w:txbxContent>
@@ -2732,7 +2846,17 @@
           <w:color w:val="000000"/>
           <w:kern w:val="28"/>
         </w:rPr>
-        <w:t>If you start ArcMap for the first time after installing the Add-In, you will be shown the agreement form. Mark ‘</w:t>
+        <w:t>If you start ArcGIS Pro</w:t>
+      </w:r>
+      <w:r>
+        <w:rPr>
+          <w:rFonts w:eastAsia="Calibri" w:cs="Arial"/>
+          <w:bCs/>
+          <w:snapToGrid w:val="0"/>
+          <w:color w:val="000000"/>
+          <w:kern w:val="28"/>
+        </w:rPr>
+        <w:t xml:space="preserve"> for the first time after installing the Add-In, you will be shown the agreement form. Mark ‘</w:t>
       </w:r>
       <w:r>
         <w:rPr>
@@ -11397,8 +11521,9 @@
     <w:panose1 w:val="020B0502040204020203"/>
     <w:charset w:val="00"/>
     <w:family w:val="swiss"/>
+    <w:notTrueType/>
     <w:pitch w:val="variable"/>
-    <w:sig w:usb0="E10022FF" w:usb1="C000E47F" w:usb2="00000029" w:usb3="00000000" w:csb0="000001DF" w:csb1="00000000"/>
+    <w:sig w:usb0="00000003" w:usb1="00000000" w:usb2="00000000" w:usb3="00000000" w:csb0="00000001" w:csb1="00000000"/>
   </w:font>
   <w:font w:name="Consolas">
     <w:panose1 w:val="020B0609020204030204"/>
@@ -11434,8 +11559,10 @@
     <w:rsidRoot w:val="00CE14A0"/>
     <w:rsid w:val="000179D8"/>
     <w:rsid w:val="00267FD2"/>
+    <w:rsid w:val="004A7196"/>
     <w:rsid w:val="00547567"/>
     <w:rsid w:val="006A2E8B"/>
+    <w:rsid w:val="007F4F79"/>
     <w:rsid w:val="009839EC"/>
     <w:rsid w:val="00A9796A"/>
     <w:rsid w:val="00CE14A0"/>
@@ -12140,7 +12267,7 @@
 </file>
 
 <file path=customXml/itemProps1.xml><?xml version="1.0" encoding="utf-8"?>
-<ds:datastoreItem xmlns:ds="http://schemas.openxmlformats.org/officeDocument/2006/customXml" ds:itemID="{E9F3D74A-1FF3-4367-B3D4-072702F9D2DF}">
+<ds:datastoreItem xmlns:ds="http://schemas.openxmlformats.org/officeDocument/2006/customXml" ds:itemID="{E679247A-EB6A-4486-A773-7B9CE5BFD24E}">
   <ds:schemaRefs>
     <ds:schemaRef ds:uri="http://schemas.openxmlformats.org/officeDocument/2006/bibliography"/>
   </ds:schemaRefs>

</xml_diff>

<commit_message>
Version 0.9.3 (15/08/2016) ============================ - Updated: installation manual - Added: user manual
</commit_message>
<xml_diff>
--- a/client-side/C#/Doc/GlobeSpotter for ArcGIS Pro Installation Manual.docx
+++ b/client-side/C#/Doc/GlobeSpotter for ArcGIS Pro Installation Manual.docx
@@ -126,8 +126,6 @@
       <w:r>
         <w:t>11</w:t>
       </w:r>
-      <w:bookmarkStart w:id="0" w:name="_GoBack"/>
-      <w:bookmarkEnd w:id="0"/>
       <w:r>
         <w:t>08</w:t>
       </w:r>
@@ -159,7 +157,7 @@
         <w:rPr>
           <w:noProof/>
         </w:rPr>
-        <w:t>11 August 2016</w:t>
+        <w:t>15 August 2016</w:t>
       </w:r>
       <w:r>
         <w:rPr>
@@ -172,12 +170,12 @@
       <w:pPr>
         <w:pStyle w:val="Kop1"/>
       </w:pPr>
-      <w:bookmarkStart w:id="1" w:name="_Toc443050004"/>
+      <w:bookmarkStart w:id="0" w:name="_Toc443050004"/>
       <w:r>
         <w:lastRenderedPageBreak/>
         <w:t>Installation</w:t>
       </w:r>
-      <w:bookmarkEnd w:id="1"/>
+      <w:bookmarkEnd w:id="0"/>
     </w:p>
     <w:p>
       <w:pPr>
@@ -310,7 +308,7 @@
           <w:kern w:val="28"/>
         </w:rPr>
       </w:pPr>
-      <w:bookmarkStart w:id="2" w:name="_Ref393192908"/>
+      <w:bookmarkStart w:id="1" w:name="_Ref393192908"/>
       <w:proofErr w:type="spellStart"/>
       <w:r>
         <w:rPr>
@@ -363,7 +361,7 @@
         </w:rPr>
         <w:t>:</w:t>
       </w:r>
-      <w:bookmarkEnd w:id="2"/>
+      <w:bookmarkEnd w:id="1"/>
     </w:p>
     <w:p>
       <w:pPr>
@@ -1236,7 +1234,27 @@
           <w:color w:val="000000"/>
           <w:kern w:val="28"/>
         </w:rPr>
-        <w:t>, close the Add-In Manager, close ArcMap and install the certificate ‘thawte-intermediate-ca.cer’ first (which is made available t</w:t>
+        <w:t xml:space="preserve">, close </w:t>
+      </w:r>
+      <w:r>
+        <w:rPr>
+          <w:rFonts w:eastAsia="Calibri" w:cs="Arial"/>
+          <w:bCs/>
+          <w:snapToGrid w:val="0"/>
+          <w:color w:val="000000"/>
+          <w:kern w:val="28"/>
+        </w:rPr>
+        <w:t>the Add-In Manager, close ArcGIS Pro</w:t>
+      </w:r>
+      <w:r>
+        <w:rPr>
+          <w:rFonts w:eastAsia="Calibri" w:cs="Arial"/>
+          <w:bCs/>
+          <w:snapToGrid w:val="0"/>
+          <w:color w:val="000000"/>
+          <w:kern w:val="28"/>
+        </w:rPr>
+        <w:t xml:space="preserve"> and install the certificate ‘thawte-intermediate-ca.cer’ first (which is made available t</w:t>
       </w:r>
       <w:r>
         <w:rPr>
@@ -1588,7 +1606,7 @@
           <w:kern w:val="28"/>
         </w:rPr>
       </w:pPr>
-      <w:bookmarkStart w:id="3" w:name="_Ref393273040"/>
+      <w:bookmarkStart w:id="2" w:name="_Ref393273040"/>
       <w:r>
         <w:rPr>
           <w:rFonts w:eastAsia="Calibri" w:cs="Arial"/>
@@ -1630,7 +1648,7 @@
         </w:rPr>
         <w:t>Double-click on ‘thawte-intermediate-ca.cer’ to install the certificate.</w:t>
       </w:r>
-      <w:bookmarkEnd w:id="3"/>
+      <w:bookmarkEnd w:id="2"/>
       <w:r>
         <w:rPr>
           <w:rFonts w:eastAsia="Calibri" w:cs="Arial"/>
@@ -2837,7 +2855,7 @@
           <w:kern w:val="28"/>
         </w:rPr>
       </w:pPr>
-      <w:bookmarkStart w:id="4" w:name="_Ref393274990"/>
+      <w:bookmarkStart w:id="3" w:name="_Ref393274990"/>
       <w:r>
         <w:rPr>
           <w:rFonts w:eastAsia="Calibri" w:cs="Arial"/>
@@ -3101,7 +3119,7 @@
         </w:rPr>
       </w:pPr>
     </w:p>
-    <w:bookmarkEnd w:id="4"/>
+    <w:bookmarkEnd w:id="3"/>
     <w:p>
       <w:pPr>
         <w:pStyle w:val="Lijstalinea"/>
@@ -4363,6 +4381,8 @@
           <w:lang w:val="en-US" w:eastAsia="nl-NL"/>
         </w:rPr>
       </w:pPr>
+      <w:bookmarkStart w:id="4" w:name="_GoBack"/>
+      <w:bookmarkEnd w:id="4"/>
     </w:p>
     <w:sectPr>
       <w:headerReference w:type="default" r:id="rId19"/>
@@ -4418,14 +4438,27 @@
           <w:pPr>
             <w:pStyle w:val="Voettekst"/>
           </w:pPr>
-          <w:fldSimple w:instr=" FILENAME \* MERGEFORMAT ">
-            <w:r>
-              <w:rPr>
-                <w:noProof/>
-              </w:rPr>
-              <w:t>GlobeSpotter for ArcGIS Pro Installation Manual.docx</w:t>
-            </w:r>
-          </w:fldSimple>
+          <w:r>
+            <w:fldChar w:fldCharType="begin"/>
+          </w:r>
+          <w:r>
+            <w:instrText xml:space="preserve"> FILENAME \* MERGEFORMAT </w:instrText>
+          </w:r>
+          <w:r>
+            <w:fldChar w:fldCharType="separate"/>
+          </w:r>
+          <w:r>
+            <w:rPr>
+              <w:noProof/>
+            </w:rPr>
+            <w:t>GlobeSpotter for ArcGIS Pro Installation Manual.docx</w:t>
+          </w:r>
+          <w:r>
+            <w:rPr>
+              <w:noProof/>
+            </w:rPr>
+            <w:fldChar w:fldCharType="end"/>
+          </w:r>
           <w:r>
             <w:br/>
           </w:r>
@@ -11570,6 +11603,7 @@
     <w:rsid w:val="00D03A43"/>
     <w:rsid w:val="00E54495"/>
     <w:rsid w:val="00E92E9C"/>
+    <w:rsid w:val="00EE666B"/>
     <w:rsid w:val="00F5450C"/>
   </w:rsids>
   <m:mathPr>
@@ -12267,7 +12301,7 @@
 </file>
 
 <file path=customXml/itemProps1.xml><?xml version="1.0" encoding="utf-8"?>
-<ds:datastoreItem xmlns:ds="http://schemas.openxmlformats.org/officeDocument/2006/customXml" ds:itemID="{E679247A-EB6A-4486-A773-7B9CE5BFD24E}">
+<ds:datastoreItem xmlns:ds="http://schemas.openxmlformats.org/officeDocument/2006/customXml" ds:itemID="{2FBF0C2C-1EB1-43C1-A1F3-246BAE968279}">
   <ds:schemaRefs>
     <ds:schemaRef ds:uri="http://schemas.openxmlformats.org/officeDocument/2006/bibliography"/>
   </ds:schemaRefs>

</xml_diff>